<commit_message>
Create Cover Page for hard copy
Cover page for the hard copy that will also indicate the docs that will
be further modified in future phases.  Updated Arch Doc title
</commit_message>
<xml_diff>
--- a/FINAL DELIVERABLES/SoftwareArchitecture.docx
+++ b/FINAL DELIVERABLES/SoftwareArchitecture.docx
@@ -2,10 +2,7 @@
 <file path=word/document.xml><?xml version="1.0" encoding="utf-8"?>
 <w:document xmlns:wpc="http://schemas.microsoft.com/office/word/2010/wordprocessingCanvas" xmlns:mc="http://schemas.openxmlformats.org/markup-compatibility/2006" xmlns:o="urn:schemas-microsoft-com:office:office" xmlns:r="http://schemas.openxmlformats.org/officeDocument/2006/relationships" xmlns:m="http://schemas.openxmlformats.org/officeDocument/2006/math" xmlns:v="urn:schemas-microsoft-com:vml" xmlns:wp14="http://schemas.microsoft.com/office/word/2010/wordprocessingDrawing" xmlns:wp="http://schemas.openxmlformats.org/drawingml/2006/wordprocessingDrawing" xmlns:w10="urn:schemas-microsoft-com:office:word" xmlns:w="http://schemas.openxmlformats.org/wordprocessingml/2006/main" xmlns:w14="http://schemas.microsoft.com/office/word/2010/wordml" xmlns:w15="http://schemas.microsoft.com/office/word/2012/wordml" xmlns:wpg="http://schemas.microsoft.com/office/word/2010/wordprocessingGroup" xmlns:wpi="http://schemas.microsoft.com/office/word/2010/wordprocessingInk" xmlns:wne="http://schemas.microsoft.com/office/word/2006/wordml" xmlns:wps="http://schemas.microsoft.com/office/word/2010/wordprocessingShape" mc:Ignorable="w14 w15 wp14">
   <w:body>
-    <w:p>
-      <w:bookmarkStart w:id="0" w:name="_GoBack"/>
-      <w:bookmarkEnd w:id="0"/>
-    </w:p>
+    <w:p/>
     <w:tbl>
       <w:tblPr>
         <w:tblStyle w:val="TableGrid"/>
@@ -86,6 +83,17 @@
             <w:pPr>
               <w:spacing w:before="360"/>
             </w:pPr>
+            <w:r>
+              <w:rPr>
+                <w:b/>
+                <w:color w:val="3B3B3B"/>
+                <w:sz w:val="80"/>
+                <w:szCs w:val="80"/>
+              </w:rPr>
+              <w:t xml:space="preserve">System </w:t>
+            </w:r>
+            <w:bookmarkStart w:id="0" w:name="_GoBack"/>
+            <w:bookmarkEnd w:id="0"/>
             <w:r>
               <w:rPr>
                 <w:b/>
@@ -1631,7 +1639,7 @@
           <w:rPr>
             <w:noProof/>
           </w:rPr>
-          <w:t>3</w:t>
+          <w:t>2</w:t>
         </w:r>
         <w:r>
           <w:rPr>
@@ -1684,7 +1692,7 @@
       <w:rPr>
         <w:noProof/>
       </w:rPr>
-      <w:t>7</w:t>
+      <w:t>8</w:t>
     </w:r>
     <w:r>
       <w:fldChar w:fldCharType="end"/>
@@ -1804,7 +1812,7 @@
       <w:rPr>
         <w:noProof/>
       </w:rPr>
-      <w:t>7</w:t>
+      <w:t>8</w:t>
     </w:r>
     <w:r>
       <w:fldChar w:fldCharType="end"/>
@@ -9541,7 +9549,7 @@
 </file>
 
 <file path=customXml/itemProps1.xml><?xml version="1.0" encoding="utf-8"?>
-<ds:datastoreItem xmlns:ds="http://schemas.openxmlformats.org/officeDocument/2006/customXml" ds:itemID="{6C25BC4E-0045-421C-8ADB-4529F1C69FC2}">
+<ds:datastoreItem xmlns:ds="http://schemas.openxmlformats.org/officeDocument/2006/customXml" ds:itemID="{8A5F7885-3B29-47DC-9C4D-24A85665E536}">
   <ds:schemaRefs>
     <ds:schemaRef ds:uri="http://schemas.openxmlformats.org/officeDocument/2006/bibliography"/>
   </ds:schemaRefs>

</xml_diff>

<commit_message>
Updating all architecture/design docs
Added the grey box diagrams; made some minor format changes.
</commit_message>
<xml_diff>
--- a/FINAL DELIVERABLES/SoftwareArchitecture.docx
+++ b/FINAL DELIVERABLES/SoftwareArchitecture.docx
@@ -92,8 +92,6 @@
               </w:rPr>
               <w:t xml:space="preserve">System </w:t>
             </w:r>
-            <w:bookmarkStart w:id="0" w:name="_GoBack"/>
-            <w:bookmarkEnd w:id="0"/>
             <w:r>
               <w:rPr>
                 <w:b/>
@@ -143,6 +141,8 @@
                 <w:szCs w:val="36"/>
               </w:rPr>
             </w:pPr>
+            <w:bookmarkStart w:id="0" w:name="_GoBack"/>
+            <w:bookmarkEnd w:id="0"/>
             <w:r>
               <w:rPr>
                 <w:b/>
@@ -520,35 +520,6 @@
         </w:tc>
       </w:tr>
     </w:tbl>
-    <w:p>
-      <w:pPr>
-        <w:rPr>
-          <w:rFonts w:ascii="Cambria" w:eastAsia="Cambria" w:hAnsi="Cambria" w:cs="Cambria"/>
-          <w:b/>
-          <w:color w:val="366091"/>
-          <w:sz w:val="28"/>
-        </w:rPr>
-      </w:pPr>
-    </w:p>
-    <w:p>
-      <w:pPr>
-        <w:rPr>
-          <w:rFonts w:ascii="Cambria" w:eastAsia="Cambria" w:hAnsi="Cambria" w:cs="Cambria"/>
-          <w:b/>
-          <w:color w:val="366091"/>
-          <w:sz w:val="28"/>
-        </w:rPr>
-      </w:pPr>
-      <w:r>
-        <w:rPr>
-          <w:rFonts w:ascii="Cambria" w:eastAsia="Cambria" w:hAnsi="Cambria" w:cs="Cambria"/>
-          <w:b/>
-          <w:color w:val="366091"/>
-          <w:sz w:val="28"/>
-        </w:rPr>
-        <w:br w:type="page"/>
-      </w:r>
-    </w:p>
     <w:p>
       <w:r>
         <w:rPr>
@@ -1639,7 +1610,7 @@
           <w:rPr>
             <w:noProof/>
           </w:rPr>
-          <w:t>2</w:t>
+          <w:t>3</w:t>
         </w:r>
         <w:r>
           <w:rPr>
@@ -1692,7 +1663,7 @@
       <w:rPr>
         <w:noProof/>
       </w:rPr>
-      <w:t>8</w:t>
+      <w:t>4</w:t>
     </w:r>
     <w:r>
       <w:fldChar w:fldCharType="end"/>
@@ -1812,7 +1783,7 @@
       <w:rPr>
         <w:noProof/>
       </w:rPr>
-      <w:t>8</w:t>
+      <w:t>4</w:t>
     </w:r>
     <w:r>
       <w:fldChar w:fldCharType="end"/>
@@ -9549,7 +9520,7 @@
 </file>
 
 <file path=customXml/itemProps1.xml><?xml version="1.0" encoding="utf-8"?>
-<ds:datastoreItem xmlns:ds="http://schemas.openxmlformats.org/officeDocument/2006/customXml" ds:itemID="{8A5F7885-3B29-47DC-9C4D-24A85665E536}">
+<ds:datastoreItem xmlns:ds="http://schemas.openxmlformats.org/officeDocument/2006/customXml" ds:itemID="{B889DCC7-02C2-497D-898E-DDC91B0AC1D8}">
   <ds:schemaRefs>
     <ds:schemaRef ds:uri="http://schemas.openxmlformats.org/officeDocument/2006/bibliography"/>
   </ds:schemaRefs>

</xml_diff>